<commit_message>
stacks and queues exercise
</commit_message>
<xml_diff>
--- a/03. NEW C# Advanced NEW/01. Stacks and Queues/Exercise/01. CSharp-Advanced-Stacks-and-Queues-Exercises.docx
+++ b/03. NEW C# Advanced NEW/01. Stacks and Queues/Exercise/01. CSharp-Advanced-Stacks-and-Queues-Exercises.docx
@@ -1,6 +1,6 @@
 
 <file path=word/document.xml><?xml version="1.0" encoding="utf-8"?>
-<w:document xmlns:wpc="http://schemas.microsoft.com/office/word/2010/wordprocessingCanvas" xmlns:cx="http://schemas.microsoft.com/office/drawing/2014/chartex" xmlns:cx1="http://schemas.microsoft.com/office/drawing/2015/9/8/chartex" xmlns:mc="http://schemas.openxmlformats.org/markup-compatibility/2006" xmlns:o="urn:schemas-microsoft-com:office:office" xmlns:r="http://schemas.openxmlformats.org/officeDocument/2006/relationships" xmlns:m="http://schemas.openxmlformats.org/officeDocument/2006/math" xmlns:v="urn:schemas-microsoft-com:vml" xmlns:wp14="http://schemas.microsoft.com/office/word/2010/wordprocessingDrawing" xmlns:wp="http://schemas.openxmlformats.org/drawingml/2006/wordprocessingDrawing" xmlns:w10="urn:schemas-microsoft-com:office:word" xmlns:w="http://schemas.openxmlformats.org/wordprocessingml/2006/main" xmlns:w14="http://schemas.microsoft.com/office/word/2010/wordml" xmlns:w15="http://schemas.microsoft.com/office/word/2012/wordml" xmlns:w16se="http://schemas.microsoft.com/office/word/2015/wordml/symex" xmlns:wpg="http://schemas.microsoft.com/office/word/2010/wordprocessingGroup" xmlns:wpi="http://schemas.microsoft.com/office/word/2010/wordprocessingInk" xmlns:wne="http://schemas.microsoft.com/office/word/2006/wordml" xmlns:wps="http://schemas.microsoft.com/office/word/2010/wordprocessingShape" mc:Ignorable="w14 w15 w16se wp14">
+<w:document xmlns:wpc="http://schemas.microsoft.com/office/word/2010/wordprocessingCanvas" xmlns:cx="http://schemas.microsoft.com/office/drawing/2014/chartex" xmlns:cx1="http://schemas.microsoft.com/office/drawing/2015/9/8/chartex" xmlns:cx2="http://schemas.microsoft.com/office/drawing/2015/10/21/chartex" xmlns:cx3="http://schemas.microsoft.com/office/drawing/2016/5/9/chartex" xmlns:cx4="http://schemas.microsoft.com/office/drawing/2016/5/10/chartex" xmlns:cx5="http://schemas.microsoft.com/office/drawing/2016/5/11/chartex" xmlns:cx6="http://schemas.microsoft.com/office/drawing/2016/5/12/chartex" xmlns:cx7="http://schemas.microsoft.com/office/drawing/2016/5/13/chartex" xmlns:cx8="http://schemas.microsoft.com/office/drawing/2016/5/14/chartex" xmlns:mc="http://schemas.openxmlformats.org/markup-compatibility/2006" xmlns:aink="http://schemas.microsoft.com/office/drawing/2016/ink" xmlns:am3d="http://schemas.microsoft.com/office/drawing/2017/model3d" xmlns:o="urn:schemas-microsoft-com:office:office" xmlns:r="http://schemas.openxmlformats.org/officeDocument/2006/relationships" xmlns:m="http://schemas.openxmlformats.org/officeDocument/2006/math" xmlns:v="urn:schemas-microsoft-com:vml" xmlns:wp14="http://schemas.microsoft.com/office/word/2010/wordprocessingDrawing" xmlns:wp="http://schemas.openxmlformats.org/drawingml/2006/wordprocessingDrawing" xmlns:w10="urn:schemas-microsoft-com:office:word" xmlns:w="http://schemas.openxmlformats.org/wordprocessingml/2006/main" xmlns:w14="http://schemas.microsoft.com/office/word/2010/wordml" xmlns:w15="http://schemas.microsoft.com/office/word/2012/wordml" xmlns:w16cex="http://schemas.microsoft.com/office/word/2018/wordml/cex" xmlns:w16cid="http://schemas.microsoft.com/office/word/2016/wordml/cid" xmlns:w16="http://schemas.microsoft.com/office/word/2018/wordml" xmlns:w16sdtdh="http://schemas.microsoft.com/office/word/2020/wordml/sdtdatahash" xmlns:w16se="http://schemas.microsoft.com/office/word/2015/wordml/symex" xmlns:wpg="http://schemas.microsoft.com/office/word/2010/wordprocessingGroup" xmlns:wpi="http://schemas.microsoft.com/office/word/2010/wordprocessingInk" xmlns:wne="http://schemas.microsoft.com/office/word/2006/wordml" xmlns:wps="http://schemas.microsoft.com/office/word/2010/wordprocessingShape" mc:Ignorable="w14 w15 w16se w16cid w16 w16cex w16sdtdh wp14">
   <w:body>
     <w:p>
       <w:pPr>
@@ -148,16 +148,7 @@
           <w:rFonts w:ascii="Calibri" w:eastAsia="Calibri" w:hAnsi="Calibri" w:cs="Arial"/>
           <w:noProof/>
         </w:rPr>
-        <w:t>representing the number of elements to pop from the stack and finall</w:t>
-      </w:r>
-      <w:bookmarkStart w:id="0" w:name="_GoBack"/>
-      <w:bookmarkEnd w:id="0"/>
-      <w:r>
-        <w:rPr>
-          <w:rFonts w:ascii="Calibri" w:eastAsia="Calibri" w:hAnsi="Calibri" w:cs="Arial"/>
-          <w:noProof/>
-        </w:rPr>
-        <w:t xml:space="preserve">y an integer </w:t>
+        <w:t xml:space="preserve">representing the number of elements to pop from the stack and finally an integer </w:t>
       </w:r>
       <w:r>
         <w:rPr>
@@ -11954,7 +11945,7 @@
                 <w:lang w:val="bg-BG"/>
               </w:rPr>
             </w:pPr>
-            <w:bookmarkStart w:id="1" w:name="_Hlk505101421"/>
+            <w:bookmarkStart w:id="0" w:name="_Hlk505101421"/>
             <w:r>
               <w:rPr>
                 <w:b w:val="0"/>
@@ -12417,11 +12408,11 @@
                 <w:lang w:val="bg-BG"/>
               </w:rPr>
             </w:pPr>
-            <w:bookmarkStart w:id="2" w:name="OLE_LINK8"/>
-            <w:bookmarkStart w:id="3" w:name="OLE_LINK9"/>
-            <w:bookmarkStart w:id="4" w:name="OLE_LINK16"/>
-            <w:bookmarkStart w:id="5" w:name="_Hlk505101742"/>
-            <w:bookmarkEnd w:id="1"/>
+            <w:bookmarkStart w:id="1" w:name="OLE_LINK8"/>
+            <w:bookmarkStart w:id="2" w:name="OLE_LINK9"/>
+            <w:bookmarkStart w:id="3" w:name="OLE_LINK16"/>
+            <w:bookmarkStart w:id="4" w:name="_Hlk505101742"/>
+            <w:bookmarkEnd w:id="0"/>
             <w:r>
               <w:rPr>
                 <w:b w:val="0"/>
@@ -12491,9 +12482,9 @@
               </w:rPr>
               <w:t>800</w:t>
             </w:r>
+            <w:bookmarkEnd w:id="1"/>
             <w:bookmarkEnd w:id="2"/>
             <w:bookmarkEnd w:id="3"/>
-            <w:bookmarkEnd w:id="4"/>
           </w:p>
         </w:tc>
         <w:tc>
@@ -12939,10 +12930,10 @@
                 <w:lang w:val="bg-BG"/>
               </w:rPr>
             </w:pPr>
-            <w:bookmarkStart w:id="6" w:name="OLE_LINK25"/>
-            <w:bookmarkStart w:id="7" w:name="OLE_LINK26"/>
-            <w:bookmarkStart w:id="8" w:name="_Hlk505102988"/>
-            <w:bookmarkEnd w:id="5"/>
+            <w:bookmarkStart w:id="5" w:name="OLE_LINK25"/>
+            <w:bookmarkStart w:id="6" w:name="OLE_LINK26"/>
+            <w:bookmarkStart w:id="7" w:name="_Hlk505102988"/>
+            <w:bookmarkEnd w:id="4"/>
             <w:r>
               <w:rPr>
                 <w:b w:val="0"/>
@@ -13012,8 +13003,8 @@
               </w:rPr>
               <w:t>100</w:t>
             </w:r>
+            <w:bookmarkEnd w:id="5"/>
             <w:bookmarkEnd w:id="6"/>
-            <w:bookmarkEnd w:id="7"/>
           </w:p>
         </w:tc>
         <w:tc>
@@ -13318,7 +13309,7 @@
           </w:p>
         </w:tc>
       </w:tr>
-      <w:bookmarkEnd w:id="8"/>
+      <w:bookmarkEnd w:id="7"/>
     </w:tbl>
     <w:p>
       <w:pPr>
@@ -14595,14 +14586,14 @@
                 <w:bCs/>
               </w:rPr>
             </w:pPr>
-            <w:bookmarkStart w:id="9" w:name="OLE_LINK1"/>
+            <w:bookmarkStart w:id="8" w:name="OLE_LINK1"/>
             <w:r>
               <w:rPr>
                 <w:b w:val="0"/>
               </w:rPr>
               <w:t>Wasted litters of water</w:t>
             </w:r>
-            <w:bookmarkEnd w:id="9"/>
+            <w:bookmarkEnd w:id="8"/>
             <w:r>
               <w:rPr>
                 <w:b w:val="0"/>
@@ -15049,7 +15040,7 @@
 </file>
 
 <file path=word/endnotes.xml><?xml version="1.0" encoding="utf-8"?>
-<w:endnotes xmlns:wpc="http://schemas.microsoft.com/office/word/2010/wordprocessingCanvas" xmlns:cx="http://schemas.microsoft.com/office/drawing/2014/chartex" xmlns:cx1="http://schemas.microsoft.com/office/drawing/2015/9/8/chartex" xmlns:mc="http://schemas.openxmlformats.org/markup-compatibility/2006" xmlns:o="urn:schemas-microsoft-com:office:office" xmlns:r="http://schemas.openxmlformats.org/officeDocument/2006/relationships" xmlns:m="http://schemas.openxmlformats.org/officeDocument/2006/math" xmlns:v="urn:schemas-microsoft-com:vml" xmlns:wp14="http://schemas.microsoft.com/office/word/2010/wordprocessingDrawing" xmlns:wp="http://schemas.openxmlformats.org/drawingml/2006/wordprocessingDrawing" xmlns:w10="urn:schemas-microsoft-com:office:word" xmlns:w="http://schemas.openxmlformats.org/wordprocessingml/2006/main" xmlns:w14="http://schemas.microsoft.com/office/word/2010/wordml" xmlns:w15="http://schemas.microsoft.com/office/word/2012/wordml" xmlns:w16se="http://schemas.microsoft.com/office/word/2015/wordml/symex" xmlns:wpg="http://schemas.microsoft.com/office/word/2010/wordprocessingGroup" xmlns:wpi="http://schemas.microsoft.com/office/word/2010/wordprocessingInk" xmlns:wne="http://schemas.microsoft.com/office/word/2006/wordml" xmlns:wps="http://schemas.microsoft.com/office/word/2010/wordprocessingShape" mc:Ignorable="w14 w15 w16se wp14">
+<w:endnotes xmlns:wpc="http://schemas.microsoft.com/office/word/2010/wordprocessingCanvas" xmlns:cx="http://schemas.microsoft.com/office/drawing/2014/chartex" xmlns:cx1="http://schemas.microsoft.com/office/drawing/2015/9/8/chartex" xmlns:cx2="http://schemas.microsoft.com/office/drawing/2015/10/21/chartex" xmlns:cx3="http://schemas.microsoft.com/office/drawing/2016/5/9/chartex" xmlns:cx4="http://schemas.microsoft.com/office/drawing/2016/5/10/chartex" xmlns:cx5="http://schemas.microsoft.com/office/drawing/2016/5/11/chartex" xmlns:cx6="http://schemas.microsoft.com/office/drawing/2016/5/12/chartex" xmlns:cx7="http://schemas.microsoft.com/office/drawing/2016/5/13/chartex" xmlns:cx8="http://schemas.microsoft.com/office/drawing/2016/5/14/chartex" xmlns:mc="http://schemas.openxmlformats.org/markup-compatibility/2006" xmlns:aink="http://schemas.microsoft.com/office/drawing/2016/ink" xmlns:am3d="http://schemas.microsoft.com/office/drawing/2017/model3d" xmlns:o="urn:schemas-microsoft-com:office:office" xmlns:r="http://schemas.openxmlformats.org/officeDocument/2006/relationships" xmlns:m="http://schemas.openxmlformats.org/officeDocument/2006/math" xmlns:v="urn:schemas-microsoft-com:vml" xmlns:wp14="http://schemas.microsoft.com/office/word/2010/wordprocessingDrawing" xmlns:wp="http://schemas.openxmlformats.org/drawingml/2006/wordprocessingDrawing" xmlns:w10="urn:schemas-microsoft-com:office:word" xmlns:w="http://schemas.openxmlformats.org/wordprocessingml/2006/main" xmlns:w14="http://schemas.microsoft.com/office/word/2010/wordml" xmlns:w15="http://schemas.microsoft.com/office/word/2012/wordml" xmlns:w16cex="http://schemas.microsoft.com/office/word/2018/wordml/cex" xmlns:w16cid="http://schemas.microsoft.com/office/word/2016/wordml/cid" xmlns:w16="http://schemas.microsoft.com/office/word/2018/wordml" xmlns:w16sdtdh="http://schemas.microsoft.com/office/word/2020/wordml/sdtdatahash" xmlns:w16se="http://schemas.microsoft.com/office/word/2015/wordml/symex" xmlns:wpg="http://schemas.microsoft.com/office/word/2010/wordprocessingGroup" xmlns:wpi="http://schemas.microsoft.com/office/word/2010/wordprocessingInk" xmlns:wne="http://schemas.microsoft.com/office/word/2006/wordml" xmlns:wps="http://schemas.microsoft.com/office/word/2010/wordprocessingShape" mc:Ignorable="w14 w15 w16se w16cid w16 w16cex w16sdtdh wp14">
   <w:endnote w:type="separator" w:id="-1">
     <w:p>
       <w:pPr>
@@ -15074,7 +15065,7 @@
 </file>
 
 <file path=word/footer1.xml><?xml version="1.0" encoding="utf-8"?>
-<w:ftr xmlns:wpc="http://schemas.microsoft.com/office/word/2010/wordprocessingCanvas" xmlns:cx="http://schemas.microsoft.com/office/drawing/2014/chartex" xmlns:cx1="http://schemas.microsoft.com/office/drawing/2015/9/8/chartex" xmlns:mc="http://schemas.openxmlformats.org/markup-compatibility/2006" xmlns:o="urn:schemas-microsoft-com:office:office" xmlns:r="http://schemas.openxmlformats.org/officeDocument/2006/relationships" xmlns:m="http://schemas.openxmlformats.org/officeDocument/2006/math" xmlns:v="urn:schemas-microsoft-com:vml" xmlns:wp14="http://schemas.microsoft.com/office/word/2010/wordprocessingDrawing" xmlns:wp="http://schemas.openxmlformats.org/drawingml/2006/wordprocessingDrawing" xmlns:w10="urn:schemas-microsoft-com:office:word" xmlns:w="http://schemas.openxmlformats.org/wordprocessingml/2006/main" xmlns:w14="http://schemas.microsoft.com/office/word/2010/wordml" xmlns:w15="http://schemas.microsoft.com/office/word/2012/wordml" xmlns:w16se="http://schemas.microsoft.com/office/word/2015/wordml/symex" xmlns:wpg="http://schemas.microsoft.com/office/word/2010/wordprocessingGroup" xmlns:wpi="http://schemas.microsoft.com/office/word/2010/wordprocessingInk" xmlns:wne="http://schemas.microsoft.com/office/word/2006/wordml" xmlns:wps="http://schemas.microsoft.com/office/word/2010/wordprocessingShape" mc:Ignorable="w14 w15 w16se wp14">
+<w:ftr xmlns:wpc="http://schemas.microsoft.com/office/word/2010/wordprocessingCanvas" xmlns:cx="http://schemas.microsoft.com/office/drawing/2014/chartex" xmlns:cx1="http://schemas.microsoft.com/office/drawing/2015/9/8/chartex" xmlns:cx2="http://schemas.microsoft.com/office/drawing/2015/10/21/chartex" xmlns:cx3="http://schemas.microsoft.com/office/drawing/2016/5/9/chartex" xmlns:cx4="http://schemas.microsoft.com/office/drawing/2016/5/10/chartex" xmlns:cx5="http://schemas.microsoft.com/office/drawing/2016/5/11/chartex" xmlns:cx6="http://schemas.microsoft.com/office/drawing/2016/5/12/chartex" xmlns:cx7="http://schemas.microsoft.com/office/drawing/2016/5/13/chartex" xmlns:cx8="http://schemas.microsoft.com/office/drawing/2016/5/14/chartex" xmlns:mc="http://schemas.openxmlformats.org/markup-compatibility/2006" xmlns:aink="http://schemas.microsoft.com/office/drawing/2016/ink" xmlns:am3d="http://schemas.microsoft.com/office/drawing/2017/model3d" xmlns:o="urn:schemas-microsoft-com:office:office" xmlns:r="http://schemas.openxmlformats.org/officeDocument/2006/relationships" xmlns:m="http://schemas.openxmlformats.org/officeDocument/2006/math" xmlns:v="urn:schemas-microsoft-com:vml" xmlns:wp14="http://schemas.microsoft.com/office/word/2010/wordprocessingDrawing" xmlns:wp="http://schemas.openxmlformats.org/drawingml/2006/wordprocessingDrawing" xmlns:w10="urn:schemas-microsoft-com:office:word" xmlns:w="http://schemas.openxmlformats.org/wordprocessingml/2006/main" xmlns:w14="http://schemas.microsoft.com/office/word/2010/wordml" xmlns:w15="http://schemas.microsoft.com/office/word/2012/wordml" xmlns:w16cex="http://schemas.microsoft.com/office/word/2018/wordml/cex" xmlns:w16cid="http://schemas.microsoft.com/office/word/2016/wordml/cid" xmlns:w16="http://schemas.microsoft.com/office/word/2018/wordml" xmlns:w16sdtdh="http://schemas.microsoft.com/office/word/2020/wordml/sdtdatahash" xmlns:w16se="http://schemas.microsoft.com/office/word/2015/wordml/symex" xmlns:wpg="http://schemas.microsoft.com/office/word/2010/wordprocessingGroup" xmlns:wpi="http://schemas.microsoft.com/office/word/2010/wordprocessingInk" xmlns:wne="http://schemas.microsoft.com/office/word/2006/wordml" xmlns:wps="http://schemas.microsoft.com/office/word/2010/wordprocessingShape" mc:Ignorable="w14 w15 w16se w16cid w16 w16cex w16sdtdh wp14">
   <w:p>
     <w:pPr>
       <w:pStyle w:val="Footer"/>
@@ -15169,7 +15160,7 @@
             </wp:anchor>
           </w:drawing>
         </mc:Choice>
-        <mc:Fallback xmlns:w16="http://schemas.microsoft.com/office/word/2018/wordml" xmlns:w16cid="http://schemas.microsoft.com/office/word/2016/wordml/cid" xmlns:w16cex="http://schemas.microsoft.com/office/word/2018/wordml/cex" xmlns:am3d="http://schemas.microsoft.com/office/drawing/2017/model3d" xmlns:aink="http://schemas.microsoft.com/office/drawing/2016/ink" xmlns:cx8="http://schemas.microsoft.com/office/drawing/2016/5/14/chartex" xmlns:cx7="http://schemas.microsoft.com/office/drawing/2016/5/13/chartex" xmlns:cx6="http://schemas.microsoft.com/office/drawing/2016/5/12/chartex" xmlns:cx5="http://schemas.microsoft.com/office/drawing/2016/5/11/chartex" xmlns:cx4="http://schemas.microsoft.com/office/drawing/2016/5/10/chartex" xmlns:cx3="http://schemas.microsoft.com/office/drawing/2016/5/9/chartex" xmlns:cx2="http://schemas.microsoft.com/office/drawing/2015/10/21/chartex">
+        <mc:Fallback>
           <w:pict>
             <v:shapetype w14:anchorId="41B1E642" id="_x0000_t202" coordsize="21600,21600" o:spt="202" path="m,l,21600r21600,l21600,xe">
               <v:stroke joinstyle="miter"/>
@@ -15255,7 +15246,7 @@
                               <w:szCs w:val="17"/>
                             </w:rPr>
                           </w:pPr>
-                          <w:bookmarkStart w:id="10" w:name="_Hlk24191091"/>
+                          <w:bookmarkStart w:id="9" w:name="_Hlk24191091"/>
                           <w:r>
                             <w:rPr>
                               <w:sz w:val="17"/>
@@ -15391,7 +15382,7 @@
                             <w:t>.</w:t>
                           </w:r>
                         </w:p>
-                        <w:bookmarkEnd w:id="10"/>
+                        <w:bookmarkEnd w:id="9"/>
                         <w:p>
                           <w:pPr>
                             <w:spacing w:line="240" w:lineRule="auto"/>
@@ -15620,7 +15611,7 @@
                                               <a14:useLocalDpi xmlns:a14="http://schemas.microsoft.com/office/drawing/2010/main" val="0"/>
                                             </a:ext>
                                             <a:ext uri="{837473B0-CC2E-450A-ABE3-18F120FF3D39}">
-                                              <a1611:picAttrSrcUrl xmlns:a1611="http://schemas.microsoft.com/office/drawing/2016/11/main" xmlns:w16="http://schemas.microsoft.com/office/word/2018/wordml" xmlns:w16cid="http://schemas.microsoft.com/office/word/2016/wordml/cid" xmlns:w16cex="http://schemas.microsoft.com/office/word/2018/wordml/cex" xmlns:w="http://schemas.openxmlformats.org/wordprocessingml/2006/main" xmlns:w10="urn:schemas-microsoft-com:office:word" xmlns:v="urn:schemas-microsoft-com:vml" xmlns:o="urn:schemas-microsoft-com:office:office" xmlns:am3d="http://schemas.microsoft.com/office/drawing/2017/model3d" xmlns:aink="http://schemas.microsoft.com/office/drawing/2016/ink" xmlns:cx8="http://schemas.microsoft.com/office/drawing/2016/5/14/chartex" xmlns:cx7="http://schemas.microsoft.com/office/drawing/2016/5/13/chartex" xmlns:cx6="http://schemas.microsoft.com/office/drawing/2016/5/12/chartex" xmlns:cx5="http://schemas.microsoft.com/office/drawing/2016/5/11/chartex" xmlns:cx4="http://schemas.microsoft.com/office/drawing/2016/5/10/chartex" xmlns:cx3="http://schemas.microsoft.com/office/drawing/2016/5/9/chartex" xmlns:cx2="http://schemas.microsoft.com/office/drawing/2015/10/21/chartex" xmlns="" r:id="rId10"/>
+                                              <a1611:picAttrSrcUrl xmlns:a1611="http://schemas.microsoft.com/office/drawing/2016/11/main" r:id="rId10"/>
                                             </a:ext>
                                           </a:extLst>
                                         </a:blip>
@@ -15960,7 +15951,7 @@
             </wp:anchor>
           </w:drawing>
         </mc:Choice>
-        <mc:Fallback xmlns:w16="http://schemas.microsoft.com/office/word/2018/wordml" xmlns:w16cid="http://schemas.microsoft.com/office/word/2016/wordml/cid" xmlns:w16cex="http://schemas.microsoft.com/office/word/2018/wordml/cex" xmlns:am3d="http://schemas.microsoft.com/office/drawing/2017/model3d" xmlns:aink="http://schemas.microsoft.com/office/drawing/2016/ink" xmlns:cx8="http://schemas.microsoft.com/office/drawing/2016/5/14/chartex" xmlns:cx7="http://schemas.microsoft.com/office/drawing/2016/5/13/chartex" xmlns:cx6="http://schemas.microsoft.com/office/drawing/2016/5/12/chartex" xmlns:cx5="http://schemas.microsoft.com/office/drawing/2016/5/11/chartex" xmlns:cx4="http://schemas.microsoft.com/office/drawing/2016/5/10/chartex" xmlns:cx3="http://schemas.microsoft.com/office/drawing/2016/5/9/chartex" xmlns:cx2="http://schemas.microsoft.com/office/drawing/2015/10/21/chartex">
+        <mc:Fallback>
           <w:pict>
             <v:shape w14:anchorId="2074F399" id="Text Box 16" o:spid="_x0000_s1027" type="#_x0000_t202" style="position:absolute;margin-left:109pt;margin-top:7pt;width:411.4pt;height:40.45pt;z-index:251657216;visibility:visible;mso-wrap-style:square;mso-width-percent:0;mso-height-percent:0;mso-wrap-distance-left:9pt;mso-wrap-distance-top:0;mso-wrap-distance-right:9pt;mso-wrap-distance-bottom:0;mso-position-horizontal:absolute;mso-position-horizontal-relative:text;mso-position-vertical:absolute;mso-position-vertical-relative:text;mso-width-percent:0;mso-height-percent:0;mso-width-relative:page;mso-height-relative:page;v-text-anchor:top" o:gfxdata="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" filled="f" stroked="f">
               <v:textbox inset=".5mm,1.2mm,.5mm,.5mm">
@@ -16806,7 +16797,7 @@
             </wp:anchor>
           </w:drawing>
         </mc:Choice>
-        <mc:Fallback xmlns:w16="http://schemas.microsoft.com/office/word/2018/wordml" xmlns:w16cid="http://schemas.microsoft.com/office/word/2016/wordml/cid" xmlns:w16cex="http://schemas.microsoft.com/office/word/2018/wordml/cex" xmlns:am3d="http://schemas.microsoft.com/office/drawing/2017/model3d" xmlns:aink="http://schemas.microsoft.com/office/drawing/2016/ink" xmlns:cx8="http://schemas.microsoft.com/office/drawing/2016/5/14/chartex" xmlns:cx7="http://schemas.microsoft.com/office/drawing/2016/5/13/chartex" xmlns:cx6="http://schemas.microsoft.com/office/drawing/2016/5/12/chartex" xmlns:cx5="http://schemas.microsoft.com/office/drawing/2016/5/11/chartex" xmlns:cx4="http://schemas.microsoft.com/office/drawing/2016/5/10/chartex" xmlns:cx3="http://schemas.microsoft.com/office/drawing/2016/5/9/chartex" xmlns:cx2="http://schemas.microsoft.com/office/drawing/2015/10/21/chartex">
+        <mc:Fallback>
           <w:pict>
             <v:line w14:anchorId="60BE7D18" id="Straight Connector 19" o:spid="_x0000_s1026" style="position:absolute;flip:y;z-index:251622400;visibility:visible;mso-wrap-style:square;mso-width-percent:0;mso-height-percent:0;mso-wrap-distance-left:9pt;mso-wrap-distance-top:0;mso-wrap-distance-right:9pt;mso-wrap-distance-bottom:0;mso-position-horizontal:absolute;mso-position-horizontal-relative:text;mso-position-vertical:absolute;mso-position-vertical-relative:text;mso-width-percent:0;mso-height-percent:0;mso-width-relative:page;mso-height-relative:page" from="-.1pt,5.2pt" to="520.7pt,5.2pt" o:gfxdata="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" strokecolor="#974706 [1609]" strokeweight="1pt">
               <v:stroke endcap="round"/>
@@ -17102,7 +17093,7 @@
 </file>
 
 <file path=word/footnotes.xml><?xml version="1.0" encoding="utf-8"?>
-<w:footnotes xmlns:wpc="http://schemas.microsoft.com/office/word/2010/wordprocessingCanvas" xmlns:cx="http://schemas.microsoft.com/office/drawing/2014/chartex" xmlns:cx1="http://schemas.microsoft.com/office/drawing/2015/9/8/chartex" xmlns:mc="http://schemas.openxmlformats.org/markup-compatibility/2006" xmlns:o="urn:schemas-microsoft-com:office:office" xmlns:r="http://schemas.openxmlformats.org/officeDocument/2006/relationships" xmlns:m="http://schemas.openxmlformats.org/officeDocument/2006/math" xmlns:v="urn:schemas-microsoft-com:vml" xmlns:wp14="http://schemas.microsoft.com/office/word/2010/wordprocessingDrawing" xmlns:wp="http://schemas.openxmlformats.org/drawingml/2006/wordprocessingDrawing" xmlns:w10="urn:schemas-microsoft-com:office:word" xmlns:w="http://schemas.openxmlformats.org/wordprocessingml/2006/main" xmlns:w14="http://schemas.microsoft.com/office/word/2010/wordml" xmlns:w15="http://schemas.microsoft.com/office/word/2012/wordml" xmlns:w16se="http://schemas.microsoft.com/office/word/2015/wordml/symex" xmlns:wpg="http://schemas.microsoft.com/office/word/2010/wordprocessingGroup" xmlns:wpi="http://schemas.microsoft.com/office/word/2010/wordprocessingInk" xmlns:wne="http://schemas.microsoft.com/office/word/2006/wordml" xmlns:wps="http://schemas.microsoft.com/office/word/2010/wordprocessingShape" mc:Ignorable="w14 w15 w16se wp14">
+<w:footnotes xmlns:wpc="http://schemas.microsoft.com/office/word/2010/wordprocessingCanvas" xmlns:cx="http://schemas.microsoft.com/office/drawing/2014/chartex" xmlns:cx1="http://schemas.microsoft.com/office/drawing/2015/9/8/chartex" xmlns:cx2="http://schemas.microsoft.com/office/drawing/2015/10/21/chartex" xmlns:cx3="http://schemas.microsoft.com/office/drawing/2016/5/9/chartex" xmlns:cx4="http://schemas.microsoft.com/office/drawing/2016/5/10/chartex" xmlns:cx5="http://schemas.microsoft.com/office/drawing/2016/5/11/chartex" xmlns:cx6="http://schemas.microsoft.com/office/drawing/2016/5/12/chartex" xmlns:cx7="http://schemas.microsoft.com/office/drawing/2016/5/13/chartex" xmlns:cx8="http://schemas.microsoft.com/office/drawing/2016/5/14/chartex" xmlns:mc="http://schemas.openxmlformats.org/markup-compatibility/2006" xmlns:aink="http://schemas.microsoft.com/office/drawing/2016/ink" xmlns:am3d="http://schemas.microsoft.com/office/drawing/2017/model3d" xmlns:o="urn:schemas-microsoft-com:office:office" xmlns:r="http://schemas.openxmlformats.org/officeDocument/2006/relationships" xmlns:m="http://schemas.openxmlformats.org/officeDocument/2006/math" xmlns:v="urn:schemas-microsoft-com:vml" xmlns:wp14="http://schemas.microsoft.com/office/word/2010/wordprocessingDrawing" xmlns:wp="http://schemas.openxmlformats.org/drawingml/2006/wordprocessingDrawing" xmlns:w10="urn:schemas-microsoft-com:office:word" xmlns:w="http://schemas.openxmlformats.org/wordprocessingml/2006/main" xmlns:w14="http://schemas.microsoft.com/office/word/2010/wordml" xmlns:w15="http://schemas.microsoft.com/office/word/2012/wordml" xmlns:w16cex="http://schemas.microsoft.com/office/word/2018/wordml/cex" xmlns:w16cid="http://schemas.microsoft.com/office/word/2016/wordml/cid" xmlns:w16="http://schemas.microsoft.com/office/word/2018/wordml" xmlns:w16sdtdh="http://schemas.microsoft.com/office/word/2020/wordml/sdtdatahash" xmlns:w16se="http://schemas.microsoft.com/office/word/2015/wordml/symex" xmlns:wpg="http://schemas.microsoft.com/office/word/2010/wordprocessingGroup" xmlns:wpi="http://schemas.microsoft.com/office/word/2010/wordprocessingInk" xmlns:wne="http://schemas.microsoft.com/office/word/2006/wordml" xmlns:wps="http://schemas.microsoft.com/office/word/2010/wordprocessingShape" mc:Ignorable="w14 w15 w16se w16cid w16 w16cex w16sdtdh wp14">
   <w:footnote w:type="separator" w:id="-1">
     <w:p>
       <w:pPr>
@@ -17127,7 +17118,7 @@
 </file>
 
 <file path=word/header1.xml><?xml version="1.0" encoding="utf-8"?>
-<w:hdr xmlns:wpc="http://schemas.microsoft.com/office/word/2010/wordprocessingCanvas" xmlns:cx="http://schemas.microsoft.com/office/drawing/2014/chartex" xmlns:cx1="http://schemas.microsoft.com/office/drawing/2015/9/8/chartex" xmlns:mc="http://schemas.openxmlformats.org/markup-compatibility/2006" xmlns:o="urn:schemas-microsoft-com:office:office" xmlns:r="http://schemas.openxmlformats.org/officeDocument/2006/relationships" xmlns:m="http://schemas.openxmlformats.org/officeDocument/2006/math" xmlns:v="urn:schemas-microsoft-com:vml" xmlns:wp14="http://schemas.microsoft.com/office/word/2010/wordprocessingDrawing" xmlns:wp="http://schemas.openxmlformats.org/drawingml/2006/wordprocessingDrawing" xmlns:w10="urn:schemas-microsoft-com:office:word" xmlns:w="http://schemas.openxmlformats.org/wordprocessingml/2006/main" xmlns:w14="http://schemas.microsoft.com/office/word/2010/wordml" xmlns:w15="http://schemas.microsoft.com/office/word/2012/wordml" xmlns:w16se="http://schemas.microsoft.com/office/word/2015/wordml/symex" xmlns:wpg="http://schemas.microsoft.com/office/word/2010/wordprocessingGroup" xmlns:wpi="http://schemas.microsoft.com/office/word/2010/wordprocessingInk" xmlns:wne="http://schemas.microsoft.com/office/word/2006/wordml" xmlns:wps="http://schemas.microsoft.com/office/word/2010/wordprocessingShape" mc:Ignorable="w14 w15 w16se wp14">
+<w:hdr xmlns:wpc="http://schemas.microsoft.com/office/word/2010/wordprocessingCanvas" xmlns:cx="http://schemas.microsoft.com/office/drawing/2014/chartex" xmlns:cx1="http://schemas.microsoft.com/office/drawing/2015/9/8/chartex" xmlns:cx2="http://schemas.microsoft.com/office/drawing/2015/10/21/chartex" xmlns:cx3="http://schemas.microsoft.com/office/drawing/2016/5/9/chartex" xmlns:cx4="http://schemas.microsoft.com/office/drawing/2016/5/10/chartex" xmlns:cx5="http://schemas.microsoft.com/office/drawing/2016/5/11/chartex" xmlns:cx6="http://schemas.microsoft.com/office/drawing/2016/5/12/chartex" xmlns:cx7="http://schemas.microsoft.com/office/drawing/2016/5/13/chartex" xmlns:cx8="http://schemas.microsoft.com/office/drawing/2016/5/14/chartex" xmlns:mc="http://schemas.openxmlformats.org/markup-compatibility/2006" xmlns:aink="http://schemas.microsoft.com/office/drawing/2016/ink" xmlns:am3d="http://schemas.microsoft.com/office/drawing/2017/model3d" xmlns:o="urn:schemas-microsoft-com:office:office" xmlns:r="http://schemas.openxmlformats.org/officeDocument/2006/relationships" xmlns:m="http://schemas.openxmlformats.org/officeDocument/2006/math" xmlns:v="urn:schemas-microsoft-com:vml" xmlns:wp14="http://schemas.microsoft.com/office/word/2010/wordprocessingDrawing" xmlns:wp="http://schemas.openxmlformats.org/drawingml/2006/wordprocessingDrawing" xmlns:w10="urn:schemas-microsoft-com:office:word" xmlns:w="http://schemas.openxmlformats.org/wordprocessingml/2006/main" xmlns:w14="http://schemas.microsoft.com/office/word/2010/wordml" xmlns:w15="http://schemas.microsoft.com/office/word/2012/wordml" xmlns:w16cex="http://schemas.microsoft.com/office/word/2018/wordml/cex" xmlns:w16cid="http://schemas.microsoft.com/office/word/2016/wordml/cid" xmlns:w16="http://schemas.microsoft.com/office/word/2018/wordml" xmlns:w16sdtdh="http://schemas.microsoft.com/office/word/2020/wordml/sdtdatahash" xmlns:w16se="http://schemas.microsoft.com/office/word/2015/wordml/symex" xmlns:wpg="http://schemas.microsoft.com/office/word/2010/wordprocessingGroup" xmlns:wpi="http://schemas.microsoft.com/office/word/2010/wordprocessingInk" xmlns:wne="http://schemas.microsoft.com/office/word/2006/wordml" xmlns:wps="http://schemas.microsoft.com/office/word/2010/wordprocessingShape" mc:Ignorable="w14 w15 w16se w16cid w16 w16cex w16sdtdh wp14">
   <w:p>
     <w:pPr>
       <w:pStyle w:val="Header"/>
@@ -17138,7 +17129,7 @@
 </file>
 
 <file path=word/numbering.xml><?xml version="1.0" encoding="utf-8"?>
-<w:numbering xmlns:wpc="http://schemas.microsoft.com/office/word/2010/wordprocessingCanvas" xmlns:cx="http://schemas.microsoft.com/office/drawing/2014/chartex" xmlns:cx1="http://schemas.microsoft.com/office/drawing/2015/9/8/chartex" xmlns:mc="http://schemas.openxmlformats.org/markup-compatibility/2006" xmlns:o="urn:schemas-microsoft-com:office:office" xmlns:r="http://schemas.openxmlformats.org/officeDocument/2006/relationships" xmlns:m="http://schemas.openxmlformats.org/officeDocument/2006/math" xmlns:v="urn:schemas-microsoft-com:vml" xmlns:wp14="http://schemas.microsoft.com/office/word/2010/wordprocessingDrawing" xmlns:wp="http://schemas.openxmlformats.org/drawingml/2006/wordprocessingDrawing" xmlns:w10="urn:schemas-microsoft-com:office:word" xmlns:w="http://schemas.openxmlformats.org/wordprocessingml/2006/main" xmlns:w14="http://schemas.microsoft.com/office/word/2010/wordml" xmlns:w15="http://schemas.microsoft.com/office/word/2012/wordml" xmlns:w16se="http://schemas.microsoft.com/office/word/2015/wordml/symex" xmlns:wpg="http://schemas.microsoft.com/office/word/2010/wordprocessingGroup" xmlns:wpi="http://schemas.microsoft.com/office/word/2010/wordprocessingInk" xmlns:wne="http://schemas.microsoft.com/office/word/2006/wordml" xmlns:wps="http://schemas.microsoft.com/office/word/2010/wordprocessingShape" mc:Ignorable="w14 w15 w16se wp14">
+<w:numbering xmlns:wpc="http://schemas.microsoft.com/office/word/2010/wordprocessingCanvas" xmlns:cx="http://schemas.microsoft.com/office/drawing/2014/chartex" xmlns:cx1="http://schemas.microsoft.com/office/drawing/2015/9/8/chartex" xmlns:cx2="http://schemas.microsoft.com/office/drawing/2015/10/21/chartex" xmlns:cx3="http://schemas.microsoft.com/office/drawing/2016/5/9/chartex" xmlns:cx4="http://schemas.microsoft.com/office/drawing/2016/5/10/chartex" xmlns:cx5="http://schemas.microsoft.com/office/drawing/2016/5/11/chartex" xmlns:cx6="http://schemas.microsoft.com/office/drawing/2016/5/12/chartex" xmlns:cx7="http://schemas.microsoft.com/office/drawing/2016/5/13/chartex" xmlns:cx8="http://schemas.microsoft.com/office/drawing/2016/5/14/chartex" xmlns:mc="http://schemas.openxmlformats.org/markup-compatibility/2006" xmlns:aink="http://schemas.microsoft.com/office/drawing/2016/ink" xmlns:am3d="http://schemas.microsoft.com/office/drawing/2017/model3d" xmlns:o="urn:schemas-microsoft-com:office:office" xmlns:r="http://schemas.openxmlformats.org/officeDocument/2006/relationships" xmlns:m="http://schemas.openxmlformats.org/officeDocument/2006/math" xmlns:v="urn:schemas-microsoft-com:vml" xmlns:wp14="http://schemas.microsoft.com/office/word/2010/wordprocessingDrawing" xmlns:wp="http://schemas.openxmlformats.org/drawingml/2006/wordprocessingDrawing" xmlns:w10="urn:schemas-microsoft-com:office:word" xmlns:w="http://schemas.openxmlformats.org/wordprocessingml/2006/main" xmlns:w14="http://schemas.microsoft.com/office/word/2010/wordml" xmlns:w15="http://schemas.microsoft.com/office/word/2012/wordml" xmlns:w16cex="http://schemas.microsoft.com/office/word/2018/wordml/cex" xmlns:w16cid="http://schemas.microsoft.com/office/word/2016/wordml/cid" xmlns:w16="http://schemas.microsoft.com/office/word/2018/wordml" xmlns:w16sdtdh="http://schemas.microsoft.com/office/word/2020/wordml/sdtdatahash" xmlns:w16se="http://schemas.microsoft.com/office/word/2015/wordml/symex" xmlns:wpg="http://schemas.microsoft.com/office/word/2010/wordprocessingGroup" xmlns:wpi="http://schemas.microsoft.com/office/word/2010/wordprocessingInk" xmlns:wne="http://schemas.microsoft.com/office/word/2006/wordml" xmlns:wps="http://schemas.microsoft.com/office/word/2010/wordprocessingShape" mc:Ignorable="w14 w15 w16se w16cid w16 w16cex w16sdtdh wp14">
   <w:abstractNum w:abstractNumId="0" w15:restartNumberingAfterBreak="0">
     <w:nsid w:val="05BE74FF"/>
     <w:multiLevelType w:val="hybridMultilevel"/>
@@ -19878,7 +19869,7 @@
 </file>
 
 <file path=word/styles.xml><?xml version="1.0" encoding="utf-8"?>
-<w:styles xmlns:mc="http://schemas.openxmlformats.org/markup-compatibility/2006" xmlns:r="http://schemas.openxmlformats.org/officeDocument/2006/relationships" xmlns:w="http://schemas.openxmlformats.org/wordprocessingml/2006/main" xmlns:w14="http://schemas.microsoft.com/office/word/2010/wordml" xmlns:w15="http://schemas.microsoft.com/office/word/2012/wordml" xmlns:w16se="http://schemas.microsoft.com/office/word/2015/wordml/symex" mc:Ignorable="w14 w15 w16se">
+<w:styles xmlns:mc="http://schemas.openxmlformats.org/markup-compatibility/2006" xmlns:r="http://schemas.openxmlformats.org/officeDocument/2006/relationships" xmlns:w="http://schemas.openxmlformats.org/wordprocessingml/2006/main" xmlns:w14="http://schemas.microsoft.com/office/word/2010/wordml" xmlns:w15="http://schemas.microsoft.com/office/word/2012/wordml" xmlns:w16cex="http://schemas.microsoft.com/office/word/2018/wordml/cex" xmlns:w16cid="http://schemas.microsoft.com/office/word/2016/wordml/cid" xmlns:w16="http://schemas.microsoft.com/office/word/2018/wordml" xmlns:w16sdtdh="http://schemas.microsoft.com/office/word/2020/wordml/sdtdatahash" xmlns:w16se="http://schemas.microsoft.com/office/word/2015/wordml/symex" mc:Ignorable="w14 w15 w16se w16cid w16 w16cex w16sdtdh">
   <w:docDefaults>
     <w:rPrDefault>
       <w:rPr>
@@ -19894,7 +19885,7 @@
       </w:pPr>
     </w:pPrDefault>
   </w:docDefaults>
-  <w:latentStyles w:defLockedState="0" w:defUIPriority="99" w:defSemiHidden="0" w:defUnhideWhenUsed="0" w:defQFormat="0" w:count="371">
+  <w:latentStyles w:defLockedState="0" w:defUIPriority="99" w:defSemiHidden="0" w:defUnhideWhenUsed="0" w:defQFormat="0" w:count="376">
     <w:lsdException w:name="Normal" w:uiPriority="0" w:qFormat="1"/>
     <w:lsdException w:name="heading 1" w:uiPriority="9" w:qFormat="1"/>
     <w:lsdException w:name="heading 2" w:semiHidden="1" w:uiPriority="9" w:unhideWhenUsed="1" w:qFormat="1"/>
@@ -20000,7 +19991,6 @@
     <w:lsdException w:name="HTML Sample" w:semiHidden="1" w:unhideWhenUsed="1"/>
     <w:lsdException w:name="HTML Typewriter" w:semiHidden="1" w:unhideWhenUsed="1"/>
     <w:lsdException w:name="HTML Variable" w:semiHidden="1" w:unhideWhenUsed="1"/>
-    <w:lsdException w:name="Normal Table" w:semiHidden="1" w:unhideWhenUsed="1"/>
     <w:lsdException w:name="annotation subject" w:semiHidden="1" w:unhideWhenUsed="1"/>
     <w:lsdException w:name="No List" w:semiHidden="1" w:unhideWhenUsed="1"/>
     <w:lsdException w:name="Outline List 1" w:semiHidden="1" w:unhideWhenUsed="1"/>
@@ -20043,11 +20033,8 @@
     <w:lsdException w:name="Table Contemporary" w:semiHidden="1" w:unhideWhenUsed="1"/>
     <w:lsdException w:name="Table Elegant" w:semiHidden="1" w:unhideWhenUsed="1"/>
     <w:lsdException w:name="Table Professional" w:semiHidden="1" w:unhideWhenUsed="1"/>
-    <w:lsdException w:name="Table Subtle 1" w:semiHidden="1" w:unhideWhenUsed="1"/>
     <w:lsdException w:name="Table Subtle 2" w:semiHidden="1" w:unhideWhenUsed="1"/>
     <w:lsdException w:name="Table Web 1" w:semiHidden="1" w:unhideWhenUsed="1"/>
-    <w:lsdException w:name="Table Web 2" w:semiHidden="1" w:unhideWhenUsed="1"/>
-    <w:lsdException w:name="Table Web 3" w:semiHidden="1" w:unhideWhenUsed="1"/>
     <w:lsdException w:name="Balloon Text" w:semiHidden="1" w:unhideWhenUsed="1" w:qFormat="1"/>
     <w:lsdException w:name="Table Grid" w:uiPriority="59"/>
     <w:lsdException w:name="Table Theme" w:semiHidden="1" w:unhideWhenUsed="1"/>
@@ -20266,6 +20253,11 @@
     <w:lsdException w:name="List Table 5 Dark Accent 6" w:uiPriority="50"/>
     <w:lsdException w:name="List Table 6 Colorful Accent 6" w:uiPriority="51"/>
     <w:lsdException w:name="List Table 7 Colorful Accent 6" w:uiPriority="52"/>
+    <w:lsdException w:name="Mention" w:semiHidden="1" w:unhideWhenUsed="1"/>
+    <w:lsdException w:name="Smart Hyperlink" w:semiHidden="1" w:unhideWhenUsed="1"/>
+    <w:lsdException w:name="Hashtag" w:semiHidden="1" w:unhideWhenUsed="1"/>
+    <w:lsdException w:name="Unresolved Mention" w:semiHidden="1" w:unhideWhenUsed="1"/>
+    <w:lsdException w:name="Smart Link" w:semiHidden="1" w:unhideWhenUsed="1"/>
   </w:latentStyles>
   <w:style w:type="paragraph" w:default="1" w:styleId="Normal">
     <w:name w:val="Normal"/>
@@ -20708,8 +20700,8 @@
       <w:u w:val="single"/>
     </w:rPr>
   </w:style>
-  <w:style w:type="character" w:customStyle="1" w:styleId="UnresolvedMention">
-    <w:name w:val="Unresolved Mention"/>
+  <w:style w:type="character" w:customStyle="1" w:styleId="UnresolvedMention1">
+    <w:name w:val="Unresolved Mention1"/>
     <w:basedOn w:val="DefaultParagraphFont"/>
     <w:uiPriority w:val="99"/>
     <w:semiHidden/>
@@ -20720,7 +20712,7 @@
       <w:shd w:val="clear" w:color="auto" w:fill="E1DFDD"/>
     </w:rPr>
   </w:style>
-  <w:style w:type="character" w:customStyle="1" w:styleId="UnresolvedMention1">
+  <w:style w:type="character" w:customStyle="1" w:styleId="UnresolvedMention10">
     <w:name w:val="Unresolved Mention1"/>
     <w:basedOn w:val="DefaultParagraphFont"/>
     <w:uiPriority w:val="99"/>

</xml_diff>